<commit_message>
final edits to notebook and documentation
</commit_message>
<xml_diff>
--- a/CMS Public Use File Analysis.docx
+++ b/CMS Public Use File Analysis.docx
@@ -614,19 +614,7 @@
     </w:p>
     <w:p>
       <w:r>
-        <w:t xml:space="preserve">The CMS data provides county and statewide </w:t>
-      </w:r>
-      <w:r>
-        <w:t>Medicare</w:t>
-      </w:r>
-      <w:r>
-        <w:t xml:space="preserve"> and </w:t>
-      </w:r>
-      <w:r>
-        <w:t>Medicaid</w:t>
-      </w:r>
-      <w:r>
-        <w:t xml:space="preserve"> information. There are a few target variables (</w:t>
+        <w:t>The CMS data provides county and statewide Medicare and Medicaid information. There are a few target variables (</w:t>
       </w:r>
       <w:r>
         <w:rPr>
@@ -646,16 +634,19 @@
         <w:t>Average HCC Score, etc.</w:t>
       </w:r>
       <w:r>
-        <w:t xml:space="preserve">) to choose from. There are a variety </w:t>
+        <w:t>) to choose from</w:t>
+      </w:r>
+      <w:r>
+        <w:t xml:space="preserve"> and a </w:t>
+      </w:r>
+      <w:r>
+        <w:t xml:space="preserve">variety </w:t>
       </w:r>
       <w:r>
         <w:t>of ‘</w:t>
       </w:r>
       <w:r>
-        <w:t xml:space="preserve">per capita' explanatory variables </w:t>
-      </w:r>
-      <w:r>
-        <w:t>(</w:t>
+        <w:t>per capita' explanatory variables (</w:t>
       </w:r>
       <w:r>
         <w:rPr>
@@ -672,14 +663,7 @@
           <w:i/>
           <w:iCs/>
         </w:rPr>
-        <w:t>I</w:t>
-      </w:r>
-      <w:r>
-        <w:rPr>
-          <w:i/>
-          <w:iCs/>
-        </w:rPr>
-        <w:t>maging Events Per 1000 Beneficiaries</w:t>
+        <w:t>Imaging Events Per 1000 Beneficiaries</w:t>
       </w:r>
       <w:r>
         <w:t xml:space="preserve">, etc.) </w:t>
@@ -791,16 +775,30 @@
       <w:r>
         <w:t>Git Hub Repo –</w:t>
       </w:r>
-    </w:p>
-    <w:p>
-      <w:proofErr w:type="spellStart"/>
-      <w:r>
-        <w:t>Jupyter</w:t>
-      </w:r>
-      <w:proofErr w:type="spellEnd"/>
-      <w:r>
-        <w:t xml:space="preserve"> Notebook – </w:t>
-      </w:r>
+      <w:r>
+        <w:t xml:space="preserve"> </w:t>
+      </w:r>
+      <w:hyperlink r:id="rId6" w:history="1">
+        <w:r>
+          <w:rPr>
+            <w:rStyle w:val="Hyperlink"/>
+          </w:rPr>
+          <w:t>https://github.com/Data-Science-Link/CMS_Public_Use_File</w:t>
+        </w:r>
+      </w:hyperlink>
+    </w:p>
+    <w:p>
+      <w:r>
+        <w:t xml:space="preserve">Jupyter Notebook – </w:t>
+      </w:r>
+      <w:hyperlink r:id="rId7" w:history="1">
+        <w:r>
+          <w:rPr>
+            <w:rStyle w:val="Hyperlink"/>
+          </w:rPr>
+          <w:t>https://nbviewer.jupyter.org/github/Data-Science-Link/CMS_Public_Use_File/blob/master/CMS_Public_Use_File_Analysis.ipynb</w:t>
+        </w:r>
+      </w:hyperlink>
     </w:p>
     <w:p>
       <w:pPr>
@@ -821,6 +819,7 @@
           <w:szCs w:val="32"/>
         </w:rPr>
       </w:pPr>
+      <w:bookmarkStart w:id="1" w:name="_Toc49958311"/>
       <w:r>
         <w:br w:type="page"/>
       </w:r>
@@ -829,7 +828,6 @@
       <w:pPr>
         <w:pStyle w:val="Heading1"/>
       </w:pPr>
-      <w:bookmarkStart w:id="1" w:name="_Toc49958311"/>
       <w:r>
         <w:lastRenderedPageBreak/>
         <w:t>Dataset</w:t>
@@ -905,6 +903,9 @@
     <w:p/>
     <w:p>
       <w:r>
+        <w:rPr>
+          <w:noProof/>
+        </w:rPr>
         <w:drawing>
           <wp:inline distT="0" distB="0" distL="0" distR="0" wp14:anchorId="6D264363" wp14:editId="6653A7EA">
             <wp:extent cx="5943600" cy="1112520"/>
@@ -921,7 +922,7 @@
                     <pic:cNvPicPr/>
                   </pic:nvPicPr>
                   <pic:blipFill>
-                    <a:blip r:embed="rId6"/>
+                    <a:blip r:embed="rId8"/>
                     <a:stretch>
                       <a:fillRect/>
                     </a:stretch>
@@ -1004,7 +1005,13 @@
     </w:p>
     <w:p>
       <w:r>
-        <w:t>Choose which explanatory variables have the most predictive power</w:t>
+        <w:t xml:space="preserve">Feature selection is a process by which you choose which explanatory variables are most important for predicting your target variable. This is important when you have an overwhelming number of explanatory variables. If you include too many of them you can face the issue of multi-collinearity and the curse of dimensionality. In this experiment, we </w:t>
+      </w:r>
+      <w:r>
+        <w:t>compare</w:t>
+      </w:r>
+      <w:r>
+        <w:t xml:space="preserve"> the effectiveness of using the human eye vs. the computer’s hardware to perform feature selection.</w:t>
       </w:r>
     </w:p>
     <w:p/>
@@ -1020,27 +1027,78 @@
     </w:p>
     <w:p>
       <w:r>
-        <w:t>Again, the human is only allowed to use graphics to choose the top 5 explanatory variables</w:t>
+        <w:t>To reiterate</w:t>
+      </w:r>
+      <w:r>
+        <w:t>,</w:t>
+      </w:r>
+      <w:r>
+        <w:t xml:space="preserve"> in this competition</w:t>
+      </w:r>
+      <w:r>
+        <w:t xml:space="preserve"> the human is only allowed to use graphics to choose the top 5 explanatory variables</w:t>
       </w:r>
       <w:r>
         <w:t>.</w:t>
       </w:r>
-    </w:p>
-    <w:p/>
-    <w:p>
-      <w:pPr>
-        <w:rPr>
-          <w:sz w:val="22"/>
-          <w:szCs w:val="22"/>
-        </w:rPr>
-      </w:pPr>
-      <w:r>
+      <w:r>
+        <w:t xml:space="preserve"> There are two types of graphics generated in this section. The first (Figures </w:t>
+      </w:r>
+      <w:r>
+        <w:t>2</w:t>
+      </w:r>
+      <w:r>
+        <w:t xml:space="preserve"> &amp; </w:t>
+      </w:r>
+      <w:r>
+        <w:t>3</w:t>
+      </w:r>
+      <w:r>
+        <w:t xml:space="preserve">) graph per capita cost over time for each state. The state lines are colored according to the value of a given explanatory variable. In Figure </w:t>
+      </w:r>
+      <w:r>
+        <w:t>2</w:t>
+      </w:r>
+      <w:r>
+        <w:t xml:space="preserve"> you can see that per capita cost is correlated with E&amp;M Events. Conversely, in Figure </w:t>
+      </w:r>
+      <w:r>
+        <w:t>3</w:t>
+      </w:r>
+      <w:r>
+        <w:t xml:space="preserve"> you can see that per capita cost is not correlated with Hospice Covered Stays. A graph was created for each of the explanatory variables. By visually inspecting all resulting graphs, five were chosen to be the best explanatory variables. </w:t>
+      </w:r>
+      <w:r>
+        <w:t>These</w:t>
+      </w:r>
+      <w:r>
+        <w:t xml:space="preserve"> variables are listed below.</w:t>
+      </w:r>
+    </w:p>
+    <w:p>
+      <w:pPr>
         <w:rPr>
           <w:b/>
           <w:bCs/>
           <w:sz w:val="22"/>
           <w:szCs w:val="22"/>
         </w:rPr>
+      </w:pPr>
+    </w:p>
+    <w:p>
+      <w:pPr>
+        <w:rPr>
+          <w:sz w:val="22"/>
+          <w:szCs w:val="22"/>
+        </w:rPr>
+      </w:pPr>
+      <w:r>
+        <w:rPr>
+          <w:b/>
+          <w:bCs/>
+          <w:sz w:val="22"/>
+          <w:szCs w:val="22"/>
+        </w:rPr>
         <w:t>Top 5 Variables According to Time Series Plot:</w:t>
       </w:r>
     </w:p>
@@ -1141,6 +1199,27 @@
         <w:t>Emergency Department Visits per 1000 Beneficiaries</w:t>
       </w:r>
     </w:p>
+    <w:p/>
+    <w:p>
+      <w:r>
+        <w:t xml:space="preserve">The second type of graph is a correlation </w:t>
+      </w:r>
+      <w:r>
+        <w:t>bar plot of all variables against per capita cost</w:t>
+      </w:r>
+      <w:r>
+        <w:t xml:space="preserve"> (See Figure 4)</w:t>
+      </w:r>
+      <w:r>
+        <w:t xml:space="preserve">. </w:t>
+      </w:r>
+      <w:r>
+        <w:t>The five variables with the highest correlation to per capita cost were chosen and</w:t>
+      </w:r>
+      <w:r>
+        <w:t xml:space="preserve"> are listed below.</w:t>
+      </w:r>
+    </w:p>
     <w:p>
       <w:pPr>
         <w:rPr>
@@ -1273,6 +1352,7 @@
         <w:rPr>
           <w:noProof/>
         </w:rPr>
+        <w:lastRenderedPageBreak/>
         <w:drawing>
           <wp:inline distT="0" distB="0" distL="0" distR="0" wp14:anchorId="409AC463" wp14:editId="408B1ACD">
             <wp:extent cx="5943600" cy="3469640"/>
@@ -1291,7 +1371,7 @@
                     </pic:cNvPicPr>
                   </pic:nvPicPr>
                   <pic:blipFill>
-                    <a:blip r:embed="rId7">
+                    <a:blip r:embed="rId9">
                       <a:extLst>
                         <a:ext uri="{28A0092B-C50C-407E-A947-70E740481C1C}">
                           <a14:useLocalDpi xmlns:a14="http://schemas.microsoft.com/office/drawing/2010/main" val="0"/>
@@ -1334,21 +1414,33 @@
           <w:iCs/>
         </w:rPr>
       </w:pPr>
-      <w:proofErr w:type="gramStart"/>
       <w:r>
         <w:rPr>
           <w:i/>
           <w:iCs/>
         </w:rPr>
-        <w:t>Figure :</w:t>
-      </w:r>
-      <w:proofErr w:type="gramEnd"/>
+        <w:t xml:space="preserve">Figure </w:t>
+      </w:r>
       <w:r>
         <w:rPr>
           <w:i/>
           <w:iCs/>
         </w:rPr>
-        <w:t xml:space="preserve"> </w:t>
+        <w:t>2</w:t>
+      </w:r>
+      <w:r>
+        <w:rPr>
+          <w:i/>
+          <w:iCs/>
+        </w:rPr>
+        <w:t xml:space="preserve">: </w:t>
+      </w:r>
+      <w:r>
+        <w:rPr>
+          <w:i/>
+          <w:iCs/>
+        </w:rPr>
+        <w:t>National growth of per capita cost; High correlation to E&amp;M Events</w:t>
       </w:r>
     </w:p>
     <w:p/>
@@ -1361,7 +1453,6 @@
         <w:rPr>
           <w:noProof/>
         </w:rPr>
-        <w:lastRenderedPageBreak/>
         <w:drawing>
           <wp:inline distT="0" distB="0" distL="0" distR="0" wp14:anchorId="6C210A38" wp14:editId="2E191372">
             <wp:extent cx="5943600" cy="3469640"/>
@@ -1380,7 +1471,7 @@
                     </pic:cNvPicPr>
                   </pic:nvPicPr>
                   <pic:blipFill>
-                    <a:blip r:embed="rId8">
+                    <a:blip r:embed="rId10">
                       <a:extLst>
                         <a:ext uri="{28A0092B-C50C-407E-A947-70E740481C1C}">
                           <a14:useLocalDpi xmlns:a14="http://schemas.microsoft.com/office/drawing/2010/main" val="0"/>
@@ -1413,21 +1504,33 @@
           </wp:inline>
         </w:drawing>
       </w:r>
-      <w:proofErr w:type="gramStart"/>
       <w:r>
         <w:rPr>
           <w:i/>
           <w:iCs/>
         </w:rPr>
-        <w:t>Figure :</w:t>
-      </w:r>
-      <w:proofErr w:type="gramEnd"/>
+        <w:t xml:space="preserve">Figure </w:t>
+      </w:r>
       <w:r>
         <w:rPr>
           <w:i/>
           <w:iCs/>
         </w:rPr>
-        <w:t xml:space="preserve"> </w:t>
+        <w:t>3</w:t>
+      </w:r>
+      <w:r>
+        <w:rPr>
+          <w:i/>
+          <w:iCs/>
+        </w:rPr>
+        <w:t xml:space="preserve">: </w:t>
+      </w:r>
+      <w:r>
+        <w:rPr>
+          <w:i/>
+          <w:iCs/>
+        </w:rPr>
+        <w:t>National growth of per capita cost; Low correlation to Hospice Stays</w:t>
       </w:r>
     </w:p>
     <w:p/>
@@ -1440,6 +1543,7 @@
         <w:rPr>
           <w:noProof/>
         </w:rPr>
+        <w:lastRenderedPageBreak/>
         <w:drawing>
           <wp:inline distT="0" distB="0" distL="0" distR="0" wp14:anchorId="520FF990" wp14:editId="4C10CE94">
             <wp:extent cx="5943600" cy="3153410"/>
@@ -1458,7 +1562,7 @@
                     </pic:cNvPicPr>
                   </pic:nvPicPr>
                   <pic:blipFill>
-                    <a:blip r:embed="rId9">
+                    <a:blip r:embed="rId11">
                       <a:extLst>
                         <a:ext uri="{28A0092B-C50C-407E-A947-70E740481C1C}">
                           <a14:useLocalDpi xmlns:a14="http://schemas.microsoft.com/office/drawing/2010/main" val="0"/>
@@ -1501,21 +1605,33 @@
           <w:iCs/>
         </w:rPr>
       </w:pPr>
-      <w:proofErr w:type="gramStart"/>
       <w:r>
         <w:rPr>
           <w:i/>
           <w:iCs/>
         </w:rPr>
-        <w:t>Figure :</w:t>
-      </w:r>
-      <w:proofErr w:type="gramEnd"/>
+        <w:t xml:space="preserve">Figure </w:t>
+      </w:r>
       <w:r>
         <w:rPr>
           <w:i/>
           <w:iCs/>
         </w:rPr>
-        <w:t xml:space="preserve"> </w:t>
+        <w:t>4</w:t>
+      </w:r>
+      <w:r>
+        <w:rPr>
+          <w:i/>
+          <w:iCs/>
+        </w:rPr>
+        <w:t xml:space="preserve">: </w:t>
+      </w:r>
+      <w:r>
+        <w:rPr>
+          <w:i/>
+          <w:iCs/>
+        </w:rPr>
+        <w:t>Per Capita Cost correlation to all other variables</w:t>
       </w:r>
     </w:p>
     <w:p/>
@@ -1529,7 +1645,47 @@
       </w:r>
       <w:bookmarkEnd w:id="4"/>
     </w:p>
-    <w:p/>
+    <w:p>
+      <w:r>
+        <w:t>To reiterate</w:t>
+      </w:r>
+      <w:r>
+        <w:t>,</w:t>
+      </w:r>
+      <w:r>
+        <w:t xml:space="preserve"> in this competition</w:t>
+      </w:r>
+      <w:r>
+        <w:t xml:space="preserve"> the </w:t>
+      </w:r>
+      <w:r>
+        <w:t>computer</w:t>
+      </w:r>
+      <w:r>
+        <w:t xml:space="preserve"> is allowed to use </w:t>
+      </w:r>
+      <w:r>
+        <w:t>any method</w:t>
+      </w:r>
+      <w:r>
+        <w:t xml:space="preserve"> to choose the top 5 explanatory variables</w:t>
+      </w:r>
+      <w:r>
+        <w:t xml:space="preserve">. Two methods were explored. The first is penalized linear regression. A ridge regression model was created and the penalization hyperparameter increased to observe which variables had the most predictive power (see Figures 5 &amp; 6). The second method was </w:t>
+      </w:r>
+      <w:r>
+        <w:t>to</w:t>
+      </w:r>
+      <w:r>
+        <w:t xml:space="preserve"> use </w:t>
+      </w:r>
+      <w:r>
+        <w:t>an</w:t>
+      </w:r>
+      <w:r>
+        <w:t xml:space="preserve"> ensembled decision tree (Random Forest). This random forest model outputted feature importance (see Figure 7). The top five explanatory variables for each of these methods are detailed below.</w:t>
+      </w:r>
+    </w:p>
     <w:p/>
     <w:p>
       <w:pPr>
@@ -1564,7 +1720,6 @@
           <w:sz w:val="22"/>
           <w:szCs w:val="22"/>
         </w:rPr>
-        <w:lastRenderedPageBreak/>
         <w:t>PAC: LTCH Covered Stays Per 1000 Beneficiaries</w:t>
       </w:r>
     </w:p>
@@ -1651,6 +1806,14 @@
           <w:szCs w:val="22"/>
         </w:rPr>
       </w:pPr>
+    </w:p>
+    <w:p>
+      <w:pPr>
+        <w:rPr>
+          <w:sz w:val="22"/>
+          <w:szCs w:val="22"/>
+        </w:rPr>
+      </w:pPr>
       <w:r>
         <w:rPr>
           <w:b/>
@@ -1766,6 +1929,7 @@
         <w:rPr>
           <w:noProof/>
         </w:rPr>
+        <w:lastRenderedPageBreak/>
         <w:drawing>
           <wp:inline distT="0" distB="0" distL="0" distR="0" wp14:anchorId="420B511A" wp14:editId="007F4ED5">
             <wp:extent cx="5943600" cy="4081780"/>
@@ -1784,7 +1948,7 @@
                     </pic:cNvPicPr>
                   </pic:nvPicPr>
                   <pic:blipFill>
-                    <a:blip r:embed="rId10">
+                    <a:blip r:embed="rId12">
                       <a:extLst>
                         <a:ext uri="{28A0092B-C50C-407E-A947-70E740481C1C}">
                           <a14:useLocalDpi xmlns:a14="http://schemas.microsoft.com/office/drawing/2010/main" val="0"/>
@@ -1827,30 +1991,42 @@
           <w:iCs/>
         </w:rPr>
       </w:pPr>
-      <w:proofErr w:type="gramStart"/>
       <w:r>
         <w:rPr>
           <w:i/>
           <w:iCs/>
         </w:rPr>
-        <w:t>Figure :</w:t>
-      </w:r>
-      <w:proofErr w:type="gramEnd"/>
+        <w:t xml:space="preserve">Figure </w:t>
+      </w:r>
       <w:r>
         <w:rPr>
           <w:i/>
           <w:iCs/>
         </w:rPr>
-        <w:t xml:space="preserve"> </w:t>
-      </w:r>
-    </w:p>
-    <w:p>
-      <w:pPr>
-        <w:jc w:val="center"/>
+        <w:t>5</w:t>
+      </w:r>
+      <w:r>
         <w:rPr>
           <w:i/>
           <w:iCs/>
         </w:rPr>
+        <w:t xml:space="preserve">: </w:t>
+      </w:r>
+      <w:r>
+        <w:rPr>
+          <w:i/>
+          <w:iCs/>
+        </w:rPr>
+        <w:t>Ridge regression using all per capita explanatory variables</w:t>
+      </w:r>
+    </w:p>
+    <w:p>
+      <w:pPr>
+        <w:jc w:val="center"/>
+        <w:rPr>
+          <w:i/>
+          <w:iCs/>
+        </w:rPr>
       </w:pPr>
     </w:p>
     <w:p>
@@ -1862,7 +2038,6 @@
         <w:rPr>
           <w:noProof/>
         </w:rPr>
-        <w:lastRenderedPageBreak/>
         <w:drawing>
           <wp:inline distT="0" distB="0" distL="0" distR="0" wp14:anchorId="35DEF1F9" wp14:editId="474E470D">
             <wp:extent cx="5943600" cy="3486785"/>
@@ -1881,7 +2056,7 @@
                     </pic:cNvPicPr>
                   </pic:nvPicPr>
                   <pic:blipFill>
-                    <a:blip r:embed="rId11">
+                    <a:blip r:embed="rId13">
                       <a:extLst>
                         <a:ext uri="{28A0092B-C50C-407E-A947-70E740481C1C}">
                           <a14:useLocalDpi xmlns:a14="http://schemas.microsoft.com/office/drawing/2010/main" val="0"/>
@@ -1914,21 +2089,33 @@
           </wp:inline>
         </w:drawing>
       </w:r>
-      <w:proofErr w:type="gramStart"/>
       <w:r>
         <w:rPr>
           <w:i/>
           <w:iCs/>
         </w:rPr>
-        <w:t>Figure :</w:t>
-      </w:r>
-      <w:proofErr w:type="gramEnd"/>
+        <w:t xml:space="preserve">Figure </w:t>
+      </w:r>
       <w:r>
         <w:rPr>
           <w:i/>
           <w:iCs/>
         </w:rPr>
-        <w:t xml:space="preserve"> </w:t>
+        <w:t>6</w:t>
+      </w:r>
+      <w:r>
+        <w:rPr>
+          <w:i/>
+          <w:iCs/>
+        </w:rPr>
+        <w:t xml:space="preserve">: </w:t>
+      </w:r>
+      <w:r>
+        <w:rPr>
+          <w:i/>
+          <w:iCs/>
+        </w:rPr>
+        <w:t>Ridge regression feature importance using an alpha of 10</w:t>
       </w:r>
     </w:p>
     <w:p/>
@@ -1938,6 +2125,9 @@
         <w:jc w:val="center"/>
       </w:pPr>
       <w:r>
+        <w:rPr>
+          <w:noProof/>
+        </w:rPr>
         <w:drawing>
           <wp:inline distT="0" distB="0" distL="0" distR="0" wp14:anchorId="7993F6A0" wp14:editId="5F5C8B86">
             <wp:extent cx="5943600" cy="1158240"/>
@@ -1954,7 +2144,7 @@
                     <pic:cNvPicPr/>
                   </pic:nvPicPr>
                   <pic:blipFill>
-                    <a:blip r:embed="rId12"/>
+                    <a:blip r:embed="rId14"/>
                     <a:stretch>
                       <a:fillRect/>
                     </a:stretch>
@@ -1989,21 +2179,33 @@
           <w:iCs/>
         </w:rPr>
       </w:pPr>
-      <w:proofErr w:type="gramStart"/>
       <w:r>
         <w:rPr>
           <w:i/>
           <w:iCs/>
         </w:rPr>
-        <w:t>Figure :</w:t>
-      </w:r>
-      <w:proofErr w:type="gramEnd"/>
+        <w:t xml:space="preserve">Figure </w:t>
+      </w:r>
       <w:r>
         <w:rPr>
           <w:i/>
           <w:iCs/>
         </w:rPr>
-        <w:t xml:space="preserve"> </w:t>
+        <w:t>7</w:t>
+      </w:r>
+      <w:r>
+        <w:rPr>
+          <w:i/>
+          <w:iCs/>
+        </w:rPr>
+        <w:t xml:space="preserve">: </w:t>
+      </w:r>
+      <w:r>
+        <w:rPr>
+          <w:i/>
+          <w:iCs/>
+        </w:rPr>
+        <w:t>Random forest feature importance</w:t>
       </w:r>
     </w:p>
     <w:p/>
@@ -2019,6 +2221,45 @@
       <w:bookmarkEnd w:id="5"/>
     </w:p>
     <w:p>
+      <w:r>
+        <w:t xml:space="preserve">In the end, the random forest feature selection method worked the best. A multiple linear regression model using the random forest specified features outperformed all other models (see Table 1). Human feature selection facilitated by graphics outperformed the penalized regression model. </w:t>
+      </w:r>
+      <w:r>
+        <w:t xml:space="preserve">Despite this </w:t>
+      </w:r>
+      <w:r>
+        <w:t>human “</w:t>
+      </w:r>
+      <w:r>
+        <w:t>success</w:t>
+      </w:r>
+      <w:r>
+        <w:t>”</w:t>
+      </w:r>
+      <w:r>
+        <w:t>,</w:t>
+      </w:r>
+      <w:r>
+        <w:t xml:space="preserve"> it should be noted that</w:t>
+      </w:r>
+      <w:r>
+        <w:t xml:space="preserve"> </w:t>
+      </w:r>
+      <w:r>
+        <w:t>the resulting</w:t>
+      </w:r>
+      <w:r>
+        <w:t xml:space="preserve"> R squared of 0.4</w:t>
+      </w:r>
+      <w:r>
+        <w:t>4</w:t>
+      </w:r>
+      <w:r>
+        <w:t xml:space="preserve"> is quite poor.</w:t>
+      </w:r>
+    </w:p>
+    <w:p/>
+    <w:p>
       <w:pPr>
         <w:keepLines/>
         <w:jc w:val="center"/>
@@ -2027,7 +2268,6 @@
           <w:iCs/>
         </w:rPr>
       </w:pPr>
-      <w:proofErr w:type="gramStart"/>
       <w:r>
         <w:rPr>
           <w:i/>
@@ -2040,9 +2280,29 @@
           <w:i/>
           <w:iCs/>
         </w:rPr>
-        <w:t xml:space="preserve"> :</w:t>
-      </w:r>
-      <w:proofErr w:type="gramEnd"/>
+        <w:t xml:space="preserve"> </w:t>
+      </w:r>
+      <w:r>
+        <w:rPr>
+          <w:i/>
+          <w:iCs/>
+        </w:rPr>
+        <w:t>1</w:t>
+      </w:r>
+      <w:r>
+        <w:rPr>
+          <w:i/>
+          <w:iCs/>
+        </w:rPr>
+        <w:t>:</w:t>
+      </w:r>
+      <w:r>
+        <w:rPr>
+          <w:i/>
+          <w:iCs/>
+        </w:rPr>
+        <w:t xml:space="preserve"> Model performance using various feature selection techniques</w:t>
+      </w:r>
     </w:p>
     <w:p>
       <w:pPr>
@@ -2057,6 +2317,7 @@
         <w:rPr>
           <w:i/>
           <w:iCs/>
+          <w:noProof/>
         </w:rPr>
         <w:drawing>
           <wp:inline distT="0" distB="0" distL="0" distR="0" wp14:anchorId="42C35622" wp14:editId="4A1359A2">
@@ -2074,7 +2335,7 @@
                     <pic:cNvPicPr/>
                   </pic:nvPicPr>
                   <pic:blipFill>
-                    <a:blip r:embed="rId13"/>
+                    <a:blip r:embed="rId15"/>
                     <a:stretch>
                       <a:fillRect/>
                     </a:stretch>
@@ -2115,7 +2376,6 @@
       </w:pPr>
       <w:bookmarkStart w:id="6" w:name="_Toc49958316"/>
       <w:r>
-        <w:lastRenderedPageBreak/>
         <w:t>Conclusion</w:t>
       </w:r>
       <w:bookmarkEnd w:id="6"/>
@@ -2135,19 +2395,31 @@
     <w:p/>
     <w:p>
       <w:r>
-        <w:t xml:space="preserve">In reality though, the strategy of just including more data is the real winner. When creating a </w:t>
-      </w:r>
-      <w:r>
-        <w:t>multiple</w:t>
-      </w:r>
-      <w:r>
-        <w:t xml:space="preserve"> linear regression model will all per capita variables, it outcompeted the others (R^2 of 0.76). In this case, multicollinearity and model stability is not a concern. Including all variables generates a model with the highest predictive power. The conclusion is that, feature selection should be left to the computers and that in many cases</w:t>
-      </w:r>
-      <w:r>
-        <w:t>,</w:t>
-      </w:r>
-      <w:r>
-        <w:t xml:space="preserve"> models with more data give more predictive power.</w:t>
+        <w:t xml:space="preserve">In reality though, the strategy of just including more data is the real winner. </w:t>
+      </w:r>
+      <w:r>
+        <w:t>A</w:t>
+      </w:r>
+      <w:r>
+        <w:t xml:space="preserve"> multiple linear regression model will all per capita variables</w:t>
+      </w:r>
+      <w:r>
+        <w:t xml:space="preserve"> (all the data)</w:t>
+      </w:r>
+      <w:r>
+        <w:t xml:space="preserve">, outcompeted the others </w:t>
+      </w:r>
+      <w:r>
+        <w:t xml:space="preserve">with an R squared </w:t>
+      </w:r>
+      <w:r>
+        <w:t xml:space="preserve">of 0.76. In this case, multicollinearity and model stability is not a concern. Including all variables generates a model with the highest predictive power. The conclusion is that, feature selection should be left to the computers and that </w:t>
+      </w:r>
+      <w:r>
+        <w:t xml:space="preserve">oftentimes more data means </w:t>
+      </w:r>
+      <w:r>
+        <w:t>more predictive power.</w:t>
       </w:r>
     </w:p>
     <w:sectPr>
@@ -4399,6 +4671,7 @@
   <w:style w:type="character" w:default="1" w:styleId="DefaultParagraphFont">
     <w:name w:val="Default Paragraph Font"/>
     <w:uiPriority w:val="1"/>
+    <w:semiHidden/>
     <w:unhideWhenUsed/>
   </w:style>
   <w:style w:type="table" w:default="1" w:styleId="TableNormal">

</xml_diff>